<commit_message>
se ajusta documentacion del sena
</commit_message>
<xml_diff>
--- a/SenaDocs/doc/trim1/3_requisitos_software/1_especificacion_requisitos_ult.docx
+++ b/SenaDocs/doc/trim1/3_requisitos_software/1_especificacion_requisitos_ult.docx
@@ -541,10 +541,10 @@
             </w:pPr>
             <w:r>
               <w:object w:dxaOrig="1602" w:dyaOrig="921" w14:anchorId="6A094E16">
-                <v:rect id="rectole0000000000" o:spid="_x0000_i1025" style="width:80.25pt;height:45.75pt" o:ole="" o:preferrelative="t" stroked="f">
+                <v:rect id="rectole0000000000" o:spid="_x0000_i1025" style="width:80.4pt;height:45.6pt" o:ole="" o:preferrelative="t" stroked="f">
                   <v:imagedata r:id="rId6" o:title=""/>
                 </v:rect>
-                <o:OLEObject Type="Embed" ProgID="StaticMetafile" ShapeID="rectole0000000000" DrawAspect="Content" ObjectID="_1742791075" r:id="rId7"/>
+                <o:OLEObject Type="Embed" ProgID="StaticMetafile" ShapeID="rectole0000000000" DrawAspect="Content" ObjectID="_1770888656" r:id="rId7"/>
               </w:object>
             </w:r>
           </w:p>
@@ -811,23 +811,7 @@
                 <w:rFonts w:ascii="Arial" w:eastAsia="Arial" w:hAnsi="Arial" w:cs="Arial"/>
                 <w:b/>
               </w:rPr>
-              <w:t xml:space="preserve">Verificado </w:t>
-            </w:r>
-            <w:proofErr w:type="spellStart"/>
-            <w:r>
-              <w:rPr>
-                <w:rFonts w:ascii="Arial" w:eastAsia="Arial" w:hAnsi="Arial" w:cs="Arial"/>
-                <w:b/>
-              </w:rPr>
-              <w:t>dep</w:t>
-            </w:r>
-            <w:proofErr w:type="spellEnd"/>
-            <w:r>
-              <w:rPr>
-                <w:rFonts w:ascii="Arial" w:eastAsia="Arial" w:hAnsi="Arial" w:cs="Arial"/>
-                <w:b/>
-              </w:rPr>
-              <w:t>. calidad.</w:t>
+              <w:t>Verificado dep. calidad.</w:t>
             </w:r>
           </w:p>
         </w:tc>
@@ -890,21 +874,6 @@
                 <w:rFonts w:ascii="Arial" w:eastAsia="Arial" w:hAnsi="Arial" w:cs="Arial"/>
               </w:rPr>
               <w:t>AGUIRRE ROJAS OSCAR JAVIER,</w:t>
-            </w:r>
-          </w:p>
-          <w:p>
-            <w:pPr>
-              <w:spacing w:after="0" w:line="240" w:lineRule="auto"/>
-              <w:jc w:val="center"/>
-              <w:rPr>
-                <w:rFonts w:ascii="Arial" w:eastAsia="Arial" w:hAnsi="Arial" w:cs="Arial"/>
-              </w:rPr>
-            </w:pPr>
-            <w:r>
-              <w:rPr>
-                <w:rFonts w:ascii="Arial" w:eastAsia="Arial" w:hAnsi="Arial" w:cs="Arial"/>
-              </w:rPr>
-              <w:t>CHAVEZ MARTINEZ DIANA CATALINA,</w:t>
             </w:r>
           </w:p>
           <w:p>
@@ -3895,10 +3864,10 @@
       </w:pPr>
       <w:r>
         <w:object w:dxaOrig="6322" w:dyaOrig="4406" w14:anchorId="0205905E">
-          <v:rect id="rectole0000000001" o:spid="_x0000_i1026" style="width:315.75pt;height:220.5pt" o:ole="" o:preferrelative="t" stroked="f">
+          <v:rect id="rectole0000000001" o:spid="_x0000_i1026" style="width:315.6pt;height:220.8pt" o:ole="" o:preferrelative="t" stroked="f">
             <v:imagedata r:id="rId8" o:title=""/>
           </v:rect>
-          <o:OLEObject Type="Embed" ProgID="StaticMetafile" ShapeID="rectole0000000001" DrawAspect="Content" ObjectID="_1742791076" r:id="rId9"/>
+          <o:OLEObject Type="Embed" ProgID="StaticMetafile" ShapeID="rectole0000000001" DrawAspect="Content" ObjectID="_1770888657" r:id="rId9"/>
         </w:object>
       </w:r>
     </w:p>
@@ -3956,10 +3925,10 @@
       </w:pPr>
       <w:r>
         <w:object w:dxaOrig="5385" w:dyaOrig="4161" w14:anchorId="2A80089E">
-          <v:rect id="rectole0000000002" o:spid="_x0000_i1027" style="width:269.25pt;height:207.75pt" o:ole="" o:preferrelative="t" stroked="f">
+          <v:rect id="rectole0000000002" o:spid="_x0000_i1027" style="width:269.4pt;height:207.6pt" o:ole="" o:preferrelative="t" stroked="f">
             <v:imagedata r:id="rId10" o:title=""/>
           </v:rect>
-          <o:OLEObject Type="Embed" ProgID="StaticMetafile" ShapeID="rectole0000000002" DrawAspect="Content" ObjectID="_1742791077" r:id="rId11"/>
+          <o:OLEObject Type="Embed" ProgID="StaticMetafile" ShapeID="rectole0000000002" DrawAspect="Content" ObjectID="_1770888658" r:id="rId11"/>
         </w:object>
       </w:r>
     </w:p>
@@ -4008,10 +3977,10 @@
       </w:pPr>
       <w:r>
         <w:object w:dxaOrig="5933" w:dyaOrig="3830" w14:anchorId="0CD75E29">
-          <v:rect id="rectole0000000003" o:spid="_x0000_i1028" style="width:297pt;height:191.25pt" o:ole="" o:preferrelative="t" stroked="f">
+          <v:rect id="rectole0000000003" o:spid="_x0000_i1028" style="width:297pt;height:191.4pt" o:ole="" o:preferrelative="t" stroked="f">
             <v:imagedata r:id="rId12" o:title=""/>
           </v:rect>
-          <o:OLEObject Type="Embed" ProgID="StaticMetafile" ShapeID="rectole0000000003" DrawAspect="Content" ObjectID="_1742791078" r:id="rId13"/>
+          <o:OLEObject Type="Embed" ProgID="StaticMetafile" ShapeID="rectole0000000003" DrawAspect="Content" ObjectID="_1770888659" r:id="rId13"/>
         </w:object>
       </w:r>
     </w:p>
@@ -4069,10 +4038,10 @@
       </w:pPr>
       <w:r>
         <w:object w:dxaOrig="5199" w:dyaOrig="4608" w14:anchorId="3D43FD52">
-          <v:rect id="rectole0000000004" o:spid="_x0000_i1029" style="width:260.25pt;height:230.25pt" o:ole="" o:preferrelative="t" stroked="f">
+          <v:rect id="rectole0000000004" o:spid="_x0000_i1029" style="width:260.4pt;height:230.4pt" o:ole="" o:preferrelative="t" stroked="f">
             <v:imagedata r:id="rId14" o:title=""/>
           </v:rect>
-          <o:OLEObject Type="Embed" ProgID="StaticMetafile" ShapeID="rectole0000000004" DrawAspect="Content" ObjectID="_1742791079" r:id="rId15"/>
+          <o:OLEObject Type="Embed" ProgID="StaticMetafile" ShapeID="rectole0000000004" DrawAspect="Content" ObjectID="_1770888660" r:id="rId15"/>
         </w:object>
       </w:r>
     </w:p>
@@ -4130,10 +4099,10 @@
       </w:pPr>
       <w:r>
         <w:object w:dxaOrig="4954" w:dyaOrig="3946" w14:anchorId="745A15FE">
-          <v:rect id="rectole0000000005" o:spid="_x0000_i1030" style="width:247.5pt;height:197.25pt" o:ole="" o:preferrelative="t" stroked="f">
+          <v:rect id="rectole0000000005" o:spid="_x0000_i1030" style="width:247.2pt;height:197.4pt" o:ole="" o:preferrelative="t" stroked="f">
             <v:imagedata r:id="rId16" o:title=""/>
           </v:rect>
-          <o:OLEObject Type="Embed" ProgID="StaticMetafile" ShapeID="rectole0000000005" DrawAspect="Content" ObjectID="_1742791080" r:id="rId17"/>
+          <o:OLEObject Type="Embed" ProgID="StaticMetafile" ShapeID="rectole0000000005" DrawAspect="Content" ObjectID="_1770888661" r:id="rId17"/>
         </w:object>
       </w:r>
     </w:p>
@@ -4205,10 +4174,10 @@
       </w:pPr>
       <w:r>
         <w:object w:dxaOrig="5127" w:dyaOrig="5314" w14:anchorId="3F0A9DFF">
-          <v:rect id="rectole0000000006" o:spid="_x0000_i1031" style="width:256.5pt;height:265.5pt" o:ole="" o:preferrelative="t" stroked="f">
+          <v:rect id="rectole0000000006" o:spid="_x0000_i1031" style="width:256.8pt;height:265.2pt" o:ole="" o:preferrelative="t" stroked="f">
             <v:imagedata r:id="rId18" o:title=""/>
           </v:rect>
-          <o:OLEObject Type="Embed" ProgID="StaticMetafile" ShapeID="rectole0000000006" DrawAspect="Content" ObjectID="_1742791081" r:id="rId19"/>
+          <o:OLEObject Type="Embed" ProgID="StaticMetafile" ShapeID="rectole0000000006" DrawAspect="Content" ObjectID="_1770888662" r:id="rId19"/>
         </w:object>
       </w:r>
     </w:p>
@@ -4257,10 +4226,10 @@
       </w:pPr>
       <w:r>
         <w:object w:dxaOrig="6293" w:dyaOrig="4709" w14:anchorId="155C08B2">
-          <v:rect id="rectole0000000007" o:spid="_x0000_i1032" style="width:315pt;height:235.5pt" o:ole="" o:preferrelative="t" stroked="f">
+          <v:rect id="rectole0000000007" o:spid="_x0000_i1032" style="width:315pt;height:235.2pt" o:ole="" o:preferrelative="t" stroked="f">
             <v:imagedata r:id="rId20" o:title=""/>
           </v:rect>
-          <o:OLEObject Type="Embed" ProgID="StaticMetafile" ShapeID="rectole0000000007" DrawAspect="Content" ObjectID="_1742791082" r:id="rId21"/>
+          <o:OLEObject Type="Embed" ProgID="StaticMetafile" ShapeID="rectole0000000007" DrawAspect="Content" ObjectID="_1770888663" r:id="rId21"/>
         </w:object>
       </w:r>
     </w:p>
@@ -4318,10 +4287,10 @@
       </w:pPr>
       <w:r>
         <w:object w:dxaOrig="5789" w:dyaOrig="4061" w14:anchorId="06C64BF7">
-          <v:rect id="rectole0000000008" o:spid="_x0000_i1033" style="width:289.5pt;height:203.25pt" o:ole="" o:preferrelative="t" stroked="f">
+          <v:rect id="rectole0000000008" o:spid="_x0000_i1033" style="width:289.2pt;height:203.4pt" o:ole="" o:preferrelative="t" stroked="f">
             <v:imagedata r:id="rId22" o:title=""/>
           </v:rect>
-          <o:OLEObject Type="Embed" ProgID="StaticMetafile" ShapeID="rectole0000000008" DrawAspect="Content" ObjectID="_1742791083" r:id="rId23"/>
+          <o:OLEObject Type="Embed" ProgID="StaticMetafile" ShapeID="rectole0000000008" DrawAspect="Content" ObjectID="_1770888664" r:id="rId23"/>
         </w:object>
       </w:r>
     </w:p>
@@ -4370,10 +4339,10 @@
       </w:pPr>
       <w:r>
         <w:object w:dxaOrig="7502" w:dyaOrig="6032" w14:anchorId="005CF829">
-          <v:rect id="rectole0000000009" o:spid="_x0000_i1034" style="width:375pt;height:301.5pt" o:ole="" o:preferrelative="t" stroked="f">
+          <v:rect id="rectole0000000009" o:spid="_x0000_i1034" style="width:375pt;height:301.8pt" o:ole="" o:preferrelative="t" stroked="f">
             <v:imagedata r:id="rId24" o:title=""/>
           </v:rect>
-          <o:OLEObject Type="Embed" ProgID="StaticMetafile" ShapeID="rectole0000000009" DrawAspect="Content" ObjectID="_1742791084" r:id="rId25"/>
+          <o:OLEObject Type="Embed" ProgID="StaticMetafile" ShapeID="rectole0000000009" DrawAspect="Content" ObjectID="_1770888665" r:id="rId25"/>
         </w:object>
       </w:r>
     </w:p>
@@ -4422,10 +4391,10 @@
       </w:pPr>
       <w:r>
         <w:object w:dxaOrig="6336" w:dyaOrig="4470" w14:anchorId="09A8DD91">
-          <v:rect id="rectole0000000010" o:spid="_x0000_i1035" style="width:316.5pt;height:223.5pt" o:ole="" o:preferrelative="t" stroked="f">
+          <v:rect id="rectole0000000010" o:spid="_x0000_i1035" style="width:316.2pt;height:223.8pt" o:ole="" o:preferrelative="t" stroked="f">
             <v:imagedata r:id="rId26" o:title=""/>
           </v:rect>
-          <o:OLEObject Type="Embed" ProgID="StaticMetafile" ShapeID="rectole0000000010" DrawAspect="Content" ObjectID="_1742791085" r:id="rId27"/>
+          <o:OLEObject Type="Embed" ProgID="StaticMetafile" ShapeID="rectole0000000010" DrawAspect="Content" ObjectID="_1770888666" r:id="rId27"/>
         </w:object>
       </w:r>
     </w:p>
@@ -4475,10 +4444,10 @@
       </w:pPr>
       <w:r>
         <w:object w:dxaOrig="7258" w:dyaOrig="5804" w14:anchorId="2E48BEA6">
-          <v:rect id="rectole0000000011" o:spid="_x0000_i1036" style="width:363pt;height:290.25pt" o:ole="" o:preferrelative="t" stroked="f">
+          <v:rect id="rectole0000000011" o:spid="_x0000_i1036" style="width:363pt;height:290.4pt" o:ole="" o:preferrelative="t" stroked="f">
             <v:imagedata r:id="rId28" o:title=""/>
           </v:rect>
-          <o:OLEObject Type="Embed" ProgID="StaticMetafile" ShapeID="rectole0000000011" DrawAspect="Content" ObjectID="_1742791086" r:id="rId29"/>
+          <o:OLEObject Type="Embed" ProgID="StaticMetafile" ShapeID="rectole0000000011" DrawAspect="Content" ObjectID="_1770888667" r:id="rId29"/>
         </w:object>
       </w:r>
     </w:p>
@@ -4535,10 +4504,10 @@
       </w:pPr>
       <w:r>
         <w:object w:dxaOrig="7430" w:dyaOrig="5385" w14:anchorId="37C6A649">
-          <v:rect id="rectole0000000012" o:spid="_x0000_i1037" style="width:371.25pt;height:269.25pt" o:ole="" o:preferrelative="t" stroked="f">
+          <v:rect id="rectole0000000012" o:spid="_x0000_i1037" style="width:371.4pt;height:269.4pt" o:ole="" o:preferrelative="t" stroked="f">
             <v:imagedata r:id="rId30" o:title=""/>
           </v:rect>
-          <o:OLEObject Type="Embed" ProgID="StaticMetafile" ShapeID="rectole0000000012" DrawAspect="Content" ObjectID="_1742791087" r:id="rId31"/>
+          <o:OLEObject Type="Embed" ProgID="StaticMetafile" ShapeID="rectole0000000012" DrawAspect="Content" ObjectID="_1770888668" r:id="rId31"/>
         </w:object>
       </w:r>
     </w:p>
@@ -4587,10 +4556,10 @@
       </w:pPr>
       <w:r>
         <w:object w:dxaOrig="7574" w:dyaOrig="5403" w14:anchorId="5AE60DC1">
-          <v:rect id="rectole0000000013" o:spid="_x0000_i1038" style="width:378.75pt;height:270pt" o:ole="" o:preferrelative="t" stroked="f">
+          <v:rect id="rectole0000000013" o:spid="_x0000_i1038" style="width:378.6pt;height:270pt" o:ole="" o:preferrelative="t" stroked="f">
             <v:imagedata r:id="rId32" o:title=""/>
           </v:rect>
-          <o:OLEObject Type="Embed" ProgID="StaticMetafile" ShapeID="rectole0000000013" DrawAspect="Content" ObjectID="_1742791088" r:id="rId33"/>
+          <o:OLEObject Type="Embed" ProgID="StaticMetafile" ShapeID="rectole0000000013" DrawAspect="Content" ObjectID="_1770888669" r:id="rId33"/>
         </w:object>
       </w:r>
     </w:p>
@@ -4639,10 +4608,10 @@
       </w:pPr>
       <w:r>
         <w:object w:dxaOrig="7286" w:dyaOrig="5152" w14:anchorId="46AA955B">
-          <v:rect id="rectole0000000014" o:spid="_x0000_i1039" style="width:364.5pt;height:257.25pt" o:ole="" o:preferrelative="t" stroked="f">
+          <v:rect id="rectole0000000014" o:spid="_x0000_i1039" style="width:364.8pt;height:257.4pt" o:ole="" o:preferrelative="t" stroked="f">
             <v:imagedata r:id="rId34" o:title=""/>
           </v:rect>
-          <o:OLEObject Type="Embed" ProgID="StaticMetafile" ShapeID="rectole0000000014" DrawAspect="Content" ObjectID="_1742791089" r:id="rId35"/>
+          <o:OLEObject Type="Embed" ProgID="StaticMetafile" ShapeID="rectole0000000014" DrawAspect="Content" ObjectID="_1770888670" r:id="rId35"/>
         </w:object>
       </w:r>
     </w:p>
@@ -4684,7 +4653,7 @@
           <v:rect id="rectole0000000015" o:spid="_x0000_i1040" style="width:270pt;height:273pt" o:ole="" o:preferrelative="t" stroked="f">
             <v:imagedata r:id="rId36" o:title=""/>
           </v:rect>
-          <o:OLEObject Type="Embed" ProgID="StaticMetafile" ShapeID="rectole0000000015" DrawAspect="Content" ObjectID="_1742791090" r:id="rId37"/>
+          <o:OLEObject Type="Embed" ProgID="StaticMetafile" ShapeID="rectole0000000015" DrawAspect="Content" ObjectID="_1770888671" r:id="rId37"/>
         </w:object>
       </w:r>
     </w:p>
@@ -4746,10 +4715,10 @@
       </w:pPr>
       <w:r>
         <w:object w:dxaOrig="6207" w:dyaOrig="5213" w14:anchorId="79B60BC2">
-          <v:rect id="rectole0000000016" o:spid="_x0000_i1041" style="width:310.5pt;height:261pt" o:ole="" o:preferrelative="t" stroked="f">
+          <v:rect id="rectole0000000016" o:spid="_x0000_i1041" style="width:310.2pt;height:261pt" o:ole="" o:preferrelative="t" stroked="f">
             <v:imagedata r:id="rId38" o:title=""/>
           </v:rect>
-          <o:OLEObject Type="Embed" ProgID="StaticMetafile" ShapeID="rectole0000000016" DrawAspect="Content" ObjectID="_1742791091" r:id="rId39"/>
+          <o:OLEObject Type="Embed" ProgID="StaticMetafile" ShapeID="rectole0000000016" DrawAspect="Content" ObjectID="_1770888672" r:id="rId39"/>
         </w:object>
       </w:r>
     </w:p>
@@ -4804,10 +4773,10 @@
       </w:pPr>
       <w:r>
         <w:object w:dxaOrig="6329" w:dyaOrig="5985" w14:anchorId="57EE02FE">
-          <v:rect id="rectole0000000017" o:spid="_x0000_i1042" style="width:316.5pt;height:299.25pt" o:ole="" o:preferrelative="t" stroked="f">
+          <v:rect id="rectole0000000017" o:spid="_x0000_i1042" style="width:316.2pt;height:299.4pt" o:ole="" o:preferrelative="t" stroked="f">
             <v:imagedata r:id="rId40" o:title=""/>
           </v:rect>
-          <o:OLEObject Type="Embed" ProgID="StaticDib" ShapeID="rectole0000000017" DrawAspect="Content" ObjectID="_1742791092" r:id="rId41"/>
+          <o:OLEObject Type="Embed" ProgID="StaticDib" ShapeID="rectole0000000017" DrawAspect="Content" ObjectID="_1770888673" r:id="rId41"/>
         </w:object>
       </w:r>
     </w:p>
@@ -4867,10 +4836,10 @@
       </w:pPr>
       <w:r>
         <w:object w:dxaOrig="8163" w:dyaOrig="5116" w14:anchorId="60F5AB4E">
-          <v:rect id="rectole0000000018" o:spid="_x0000_i1043" style="width:408pt;height:255.75pt" o:ole="" o:preferrelative="t" stroked="f">
+          <v:rect id="rectole0000000018" o:spid="_x0000_i1043" style="width:408pt;height:255.6pt" o:ole="" o:preferrelative="t" stroked="f">
             <v:imagedata r:id="rId42" o:title=""/>
           </v:rect>
-          <o:OLEObject Type="Embed" ProgID="StaticMetafile" ShapeID="rectole0000000018" DrawAspect="Content" ObjectID="_1742791093" r:id="rId43"/>
+          <o:OLEObject Type="Embed" ProgID="StaticMetafile" ShapeID="rectole0000000018" DrawAspect="Content" ObjectID="_1770888674" r:id="rId43"/>
         </w:object>
       </w:r>
     </w:p>
@@ -5558,35 +5527,7 @@
         <w:rPr>
           <w:rFonts w:ascii="Arial" w:eastAsia="Arial" w:hAnsi="Arial" w:cs="Arial"/>
         </w:rPr>
-        <w:t xml:space="preserve">Se realiza un modelo RUP donde primero encontramos las necesidades de nuestro cliente, seguido de ello, hacemos un análisis realizando los casos de uso y casos de uso extendido para continuar con los </w:t>
-      </w:r>
-      <w:proofErr w:type="spellStart"/>
-      <w:r>
-        <w:rPr>
-          <w:rFonts w:ascii="Arial" w:eastAsia="Arial" w:hAnsi="Arial" w:cs="Arial"/>
-        </w:rPr>
-        <w:t>wairframes</w:t>
-      </w:r>
-      <w:proofErr w:type="spellEnd"/>
-      <w:r>
-        <w:rPr>
-          <w:rFonts w:ascii="Arial" w:eastAsia="Arial" w:hAnsi="Arial" w:cs="Arial"/>
-        </w:rPr>
-        <w:t xml:space="preserve"> y mockups, con el diseño ya planteado, realizamos la maquetación del aplicativo web, una vez culminada la parte grafica iniciamos con la parte lógica la cual es la encargada de darle vida a todo el aplicativo web; se crea una documentación detallada del aplicativo donde explicara la funcionalidad del aplicativo, cuando ya tengamos el aplicativo completo y también la documentación realizada, se realizaran las pruebas unitarias (</w:t>
-      </w:r>
-      <w:proofErr w:type="spellStart"/>
-      <w:r>
-        <w:rPr>
-          <w:rFonts w:ascii="Arial" w:eastAsia="Arial" w:hAnsi="Arial" w:cs="Arial"/>
-        </w:rPr>
-        <w:t>testing</w:t>
-      </w:r>
-      <w:proofErr w:type="spellEnd"/>
-      <w:r>
-        <w:rPr>
-          <w:rFonts w:ascii="Arial" w:eastAsia="Arial" w:hAnsi="Arial" w:cs="Arial"/>
-        </w:rPr>
-        <w:t>) si cumple con todos los requerimientos, se desplegara el aplicativo de lo contrario se corregirán los errores.</w:t>
+        <w:t>Se realiza un modelo RUP donde primero encontramos las necesidades de nuestro cliente, seguido de ello, hacemos un análisis realizando los casos de uso y casos de uso extendido para continuar con los wairframes y mockups, con el diseño ya planteado, realizamos la maquetación del aplicativo web, una vez culminada la parte grafica iniciamos con la parte lógica la cual es la encargada de darle vida a todo el aplicativo web; se crea una documentación detallada del aplicativo donde explicara la funcionalidad del aplicativo, cuando ya tengamos el aplicativo completo y también la documentación realizada, se realizaran las pruebas unitarias (testing) si cumple con todos los requerimientos, se desplegara el aplicativo de lo contrario se corregirán los errores.</w:t>
       </w:r>
     </w:p>
     <w:p>
@@ -5903,21 +5844,7 @@
         <w:rPr>
           <w:rFonts w:ascii="Arial" w:eastAsia="Arial" w:hAnsi="Arial" w:cs="Arial"/>
         </w:rPr>
-        <w:t xml:space="preserve">Con una transición de color negro a azul claro con puntos blancos de fondo, y colores principales azul, azul oscuro y azul claro, también con una transición de colores a blanco en botones con su propiedad </w:t>
-      </w:r>
-      <w:proofErr w:type="spellStart"/>
-      <w:r>
-        <w:rPr>
-          <w:rFonts w:ascii="Arial" w:eastAsia="Arial" w:hAnsi="Arial" w:cs="Arial"/>
-        </w:rPr>
-        <w:t>hover</w:t>
-      </w:r>
-      <w:proofErr w:type="spellEnd"/>
-      <w:r>
-        <w:rPr>
-          <w:rFonts w:ascii="Arial" w:eastAsia="Arial" w:hAnsi="Arial" w:cs="Arial"/>
-        </w:rPr>
-        <w:t>, además es un sistema responsive desing para dispositivos móviles, tabletas y computadores de escritorio.</w:t>
+        <w:t>Con una transición de color negro a azul claro con puntos blancos de fondo, y colores principales azul, azul oscuro y azul claro, también con una transición de colores a blanco en botones con su propiedad hover, además es un sistema responsive desing para dispositivos móviles, tabletas y computadores de escritorio.</w:t>
       </w:r>
     </w:p>
     <w:p>
@@ -5969,21 +5896,7 @@
         <w:rPr>
           <w:rFonts w:ascii="Arial" w:eastAsia="Arial" w:hAnsi="Arial" w:cs="Arial"/>
         </w:rPr>
-        <w:t xml:space="preserve">Para todas las interfaces del sistema se requerirá mouse o </w:t>
-      </w:r>
-      <w:proofErr w:type="spellStart"/>
-      <w:r>
-        <w:rPr>
-          <w:rFonts w:ascii="Arial" w:eastAsia="Arial" w:hAnsi="Arial" w:cs="Arial"/>
-        </w:rPr>
-        <w:t>touch</w:t>
-      </w:r>
-      <w:proofErr w:type="spellEnd"/>
-      <w:r>
-        <w:rPr>
-          <w:rFonts w:ascii="Arial" w:eastAsia="Arial" w:hAnsi="Arial" w:cs="Arial"/>
-        </w:rPr>
-        <w:t xml:space="preserve"> para celulares o tabletas, para con ello desencadenar el evento, en especial en botones, imágenes de edición, y selección de casillas en tablas. </w:t>
+        <w:t xml:space="preserve">Para todas las interfaces del sistema se requerirá mouse o touch para celulares o tabletas, para con ello desencadenar el evento, en especial en botones, imágenes de edición, y selección de casillas en tablas. </w:t>
       </w:r>
     </w:p>
     <w:p>
@@ -6081,21 +5994,7 @@
         <w:rPr>
           <w:rFonts w:ascii="Arial" w:eastAsia="Arial" w:hAnsi="Arial" w:cs="Arial"/>
         </w:rPr>
-        <w:t xml:space="preserve">o, Numero real, Fecha, </w:t>
-      </w:r>
-      <w:proofErr w:type="spellStart"/>
-      <w:r>
-        <w:rPr>
-          <w:rFonts w:ascii="Arial" w:eastAsia="Arial" w:hAnsi="Arial" w:cs="Arial"/>
-        </w:rPr>
-        <w:t>String</w:t>
-      </w:r>
-      <w:proofErr w:type="spellEnd"/>
-      <w:r>
-        <w:rPr>
-          <w:rFonts w:ascii="Arial" w:eastAsia="Arial" w:hAnsi="Arial" w:cs="Arial"/>
-        </w:rPr>
-        <w:t xml:space="preserve"> como se muestra en la siguiente imagen de ejemplo:</w:t>
+        <w:t>o, Numero real, Fecha, String como se muestra en la siguiente imagen de ejemplo:</w:t>
       </w:r>
     </w:p>
     <w:p>
@@ -6114,7 +6013,7 @@
         </w:rPr>
         <w:lastRenderedPageBreak/>
         <w:drawing>
-          <wp:inline distT="0" distB="0" distL="0" distR="0" wp14:anchorId="782E7E6B" wp14:editId="1F569B7D">
+          <wp:inline distT="0" distB="0" distL="0" distR="0" wp14:anchorId="782E7E6B" wp14:editId="029539D7">
             <wp:extent cx="4191000" cy="2794000"/>
             <wp:effectExtent l="0" t="0" r="0" b="0"/>
             <wp:docPr id="2" name="Imagen 2" descr="Imagen que contiene Tabla&#10;&#10;Descripción generada automáticamente"/>
@@ -6267,7 +6166,7 @@
           <w:noProof/>
         </w:rPr>
         <w:drawing>
-          <wp:inline distT="0" distB="0" distL="0" distR="0" wp14:anchorId="59FF248F" wp14:editId="6B6C8608">
+          <wp:inline distT="0" distB="0" distL="0" distR="0" wp14:anchorId="59FF248F" wp14:editId="0D800039">
             <wp:extent cx="3952875" cy="2635250"/>
             <wp:effectExtent l="0" t="0" r="0" b="0"/>
             <wp:docPr id="3" name="Imagen 3" descr="Interfaz de usuario gráfica, Aplicación&#10;&#10;Descripción generada automáticamente"/>
@@ -12151,21 +12050,7 @@
         <w:rPr>
           <w:rFonts w:ascii="Arial" w:hAnsi="Arial" w:cs="Arial"/>
         </w:rPr>
-        <w:t xml:space="preserve">Contará con un código reutilizable para que este puede ser parte de otro software o que sirva para la construcción </w:t>
-      </w:r>
-      <w:proofErr w:type="gramStart"/>
-      <w:r>
-        <w:rPr>
-          <w:rFonts w:ascii="Arial" w:hAnsi="Arial" w:cs="Arial"/>
-        </w:rPr>
-        <w:t>del mismo</w:t>
-      </w:r>
-      <w:proofErr w:type="gramEnd"/>
-      <w:r>
-        <w:rPr>
-          <w:rFonts w:ascii="Arial" w:hAnsi="Arial" w:cs="Arial"/>
-        </w:rPr>
-        <w:t>.</w:t>
+        <w:t>Contará con un código reutilizable para que este puede ser parte de otro software o que sirva para la construcción del mismo.</w:t>
       </w:r>
     </w:p>
     <w:p>

</xml_diff>